<commit_message>
minor output issues fixing
</commit_message>
<xml_diff>
--- a/Lab2/Lab2 report.docx
+++ b/Lab2/Lab2 report.docx
@@ -1988,9 +1988,9 @@
         </w:rPr>
         <w:drawing>
           <wp:inline distT="0" distB="0" distL="0" distR="0">
-            <wp:extent cx="1294130" cy="1306195"/>
-            <wp:effectExtent l="0" t="0" r="1270" b="8255"/>
-            <wp:docPr id="10" name="Рисунок 10"/>
+            <wp:extent cx="1995170" cy="1318260"/>
+            <wp:effectExtent l="0" t="0" r="5080" b="0"/>
+            <wp:docPr id="1" name="Рисунок 1"/>
             <wp:cNvGraphicFramePr>
               <a:graphicFrameLocks xmlns:a="http://schemas.openxmlformats.org/drawingml/2006/main" noChangeAspect="1"/>
             </wp:cNvGraphicFramePr>
@@ -1998,7 +1998,7 @@
               <a:graphicData uri="http://schemas.openxmlformats.org/drawingml/2006/picture">
                 <pic:pic xmlns:pic="http://schemas.openxmlformats.org/drawingml/2006/picture">
                   <pic:nvPicPr>
-                    <pic:cNvPr id="0" name="Picture 4"/>
+                    <pic:cNvPr id="0" name="Picture 1"/>
                     <pic:cNvPicPr>
                       <a:picLocks noChangeAspect="1" noChangeArrowheads="1"/>
                     </pic:cNvPicPr>
@@ -2019,7 +2019,7 @@
                   <pic:spPr bwMode="auto">
                     <a:xfrm>
                       <a:off x="0" y="0"/>
-                      <a:ext cx="1294130" cy="1306195"/>
+                      <a:ext cx="1995170" cy="1318260"/>
                     </a:xfrm>
                     <a:prstGeom prst="rect">
                       <a:avLst/>
@@ -2035,6 +2035,8 @@
           </wp:inline>
         </w:drawing>
       </w:r>
+      <w:bookmarkStart w:id="0" w:name="_GoBack"/>
+      <w:bookmarkEnd w:id="0"/>
     </w:p>
     <w:p>
       <w:pPr>
@@ -2341,8 +2343,6 @@
           <w:szCs w:val="52"/>
         </w:rPr>
       </w:pPr>
-      <w:bookmarkStart w:id="0" w:name="_GoBack"/>
-      <w:bookmarkEnd w:id="0"/>
       <w:r>
         <w:rPr>
           <w:rFonts w:ascii="Times New Roman" w:hAnsi="Times New Roman" w:cs="Times New Roman"/>
@@ -6031,7 +6031,7 @@
           <w:color w:val="D4D4D4"/>
           <w:sz w:val="21"/>
           <w:szCs w:val="21"/>
-          <w:lang w:eastAsia="ru-RU"/>
+          <w:lang w:val="en-US" w:eastAsia="ru-RU"/>
         </w:rPr>
       </w:pPr>
       <w:r>
@@ -6044,40 +6044,38 @@
         </w:rPr>
         <w:t xml:space="preserve">    </w:t>
       </w:r>
-      <w:proofErr w:type="spellStart"/>
+      <w:proofErr w:type="gramStart"/>
       <w:r>
         <w:rPr>
           <w:rFonts w:ascii="Consolas" w:eastAsia="Times New Roman" w:hAnsi="Consolas" w:cs="Times New Roman"/>
           <w:color w:val="C586C0"/>
           <w:sz w:val="21"/>
           <w:szCs w:val="21"/>
-          <w:lang w:eastAsia="ru-RU"/>
+          <w:lang w:val="en-US" w:eastAsia="ru-RU"/>
         </w:rPr>
         <w:t>return</w:t>
       </w:r>
-      <w:proofErr w:type="spellEnd"/>
-      <w:r>
-        <w:rPr>
-          <w:rFonts w:ascii="Consolas" w:eastAsia="Times New Roman" w:hAnsi="Consolas" w:cs="Times New Roman"/>
-          <w:color w:val="D4D4D4"/>
-          <w:sz w:val="21"/>
-          <w:szCs w:val="21"/>
-          <w:lang w:eastAsia="ru-RU"/>
+      <w:proofErr w:type="gramEnd"/>
+      <w:r>
+        <w:rPr>
+          <w:rFonts w:ascii="Consolas" w:eastAsia="Times New Roman" w:hAnsi="Consolas" w:cs="Times New Roman"/>
+          <w:color w:val="D4D4D4"/>
+          <w:sz w:val="21"/>
+          <w:szCs w:val="21"/>
+          <w:lang w:val="en-US" w:eastAsia="ru-RU"/>
         </w:rPr>
         <w:t xml:space="preserve"> </w:t>
       </w:r>
-      <w:proofErr w:type="spellStart"/>
-      <w:r>
-        <w:rPr>
-          <w:rFonts w:ascii="Consolas" w:eastAsia="Times New Roman" w:hAnsi="Consolas" w:cs="Times New Roman"/>
-          <w:color w:val="9CDCFE"/>
-          <w:sz w:val="21"/>
-          <w:szCs w:val="21"/>
-          <w:lang w:eastAsia="ru-RU"/>
+      <w:r>
+        <w:rPr>
+          <w:rFonts w:ascii="Consolas" w:eastAsia="Times New Roman" w:hAnsi="Consolas" w:cs="Times New Roman"/>
+          <w:color w:val="9CDCFE"/>
+          <w:sz w:val="21"/>
+          <w:szCs w:val="21"/>
+          <w:lang w:val="en-US" w:eastAsia="ru-RU"/>
         </w:rPr>
         <w:t>Field</w:t>
       </w:r>
-      <w:proofErr w:type="spellEnd"/>
     </w:p>
     <w:p>
       <w:pPr>
@@ -6088,7 +6086,7 @@
           <w:color w:val="D4D4D4"/>
           <w:sz w:val="21"/>
           <w:szCs w:val="21"/>
-          <w:lang w:eastAsia="ru-RU"/>
+          <w:lang w:val="en-US" w:eastAsia="ru-RU"/>
         </w:rPr>
       </w:pPr>
     </w:p>
@@ -12666,7 +12664,7 @@
           <w:rPr>
             <w:noProof/>
           </w:rPr>
-          <w:t>2</w:t>
+          <w:t>5</w:t>
         </w:r>
         <w:r>
           <w:fldChar w:fldCharType="end"/>

</xml_diff>